<commit_message>
Add project specification and requirement documents
</commit_message>
<xml_diff>
--- a/docs/Project Specification.docx
+++ b/docs/Project Specification.docx
@@ -11,7 +11,7 @@
         <w:rPr>
           <w:rtl w:val="0"/>
         </w:rPr>
-        <w:t xml:space="preserve">CollectIQ – Project Specification</w:t>
+        <w:t xml:space="preserve">CollectIQ — Project Specification (Real-Time &amp; Multi-Agent Architecture)</w:t>
       </w:r>
     </w:p>
     <w:p>
@@ -34,7 +34,7 @@
         <w:rPr>
           <w:rtl w:val="0"/>
         </w:rPr>
-        <w:t xml:space="preserve">CollectIQ is an AI-powered collector assistant that identifies, authenticates, and valuates Pokémon Trading Card Game (TCG) cards using AWS Bedrock, Rekognition, and related services. It transforms the collector experience by automating tedious manual tracking tasks, offering real-time market insights, and enabling secure cloud-based vault management.</w:t>
+        <w:t xml:space="preserve">CollectIQ is an AI-powered collector assistant that identifies, authenticates, and valuates Pokémon Trading Card Game (TCG) cards in real-time. It leverages the AWS AI stack—including Bedrock, Rekognition, and Cognito—to provide collectors with immediate market insights, authenticity verification, and secure vault management. The system replaces mock data with live market feeds and introduces multi-agent orchestration for scalability and intelligence.</w:t>
       </w:r>
     </w:p>
     <w:p>
@@ -68,7 +68,7 @@
         <w:rPr>
           <w:rtl w:val="0"/>
         </w:rPr>
-        <w:t xml:space="preserve">• Develop a full-stack AI-powered web app capable of identifying and valuing Pokémon cards from images.</w:t>
+        <w:t xml:space="preserve">• Build a full-stack web app that provides real-time card valuation using live marketplace data (e.g., eBay, TCGPlayer).</w:t>
       </w:r>
     </w:p>
     <w:p>
@@ -79,7 +79,7 @@
         <w:rPr>
           <w:rtl w:val="0"/>
         </w:rPr>
-        <w:t xml:space="preserve">• Leverage AWS services (Bedrock, Rekognition, Lambda, DynamoDB, Step Functions) to build a scalable agentic architecture.</w:t>
+        <w:t xml:space="preserve">• Enforce authentication and authorization using Amazon Cognito and JWT validation for all user operations.</w:t>
       </w:r>
     </w:p>
     <w:p>
@@ -90,7 +90,7 @@
         <w:rPr>
           <w:rtl w:val="0"/>
         </w:rPr>
-        <w:t xml:space="preserve">• Provide real-time and historical market pricing sourced from APIs such as eBay, TCGPlayer, and PriceCharting.</w:t>
+        <w:t xml:space="preserve">• Implement AI-driven detection to identify potentially fake or altered trading cards with explainable confidence scores.</w:t>
       </w:r>
     </w:p>
     <w:p>
@@ -101,7 +101,7 @@
         <w:rPr>
           <w:rtl w:val="0"/>
         </w:rPr>
-        <w:t xml:space="preserve">• Enable users to track and visualize their vault’s total value, rarity distribution, and performance trends.</w:t>
+        <w:t xml:space="preserve">• Introduce multi-agent orchestration across AI tasks (valuation, authenticity, ingestion, and feedback).</w:t>
       </w:r>
     </w:p>
     <w:p>
@@ -112,7 +112,7 @@
         <w:rPr>
           <w:rtl w:val="0"/>
         </w:rPr>
-        <w:t xml:space="preserve">• Offer both mock and live API modes for hackathon demonstration resilience.</w:t>
+        <w:t xml:space="preserve">• Ensure scalability through a serverless, modular architecture using AWS Step Functions, EventBridge, and Bedrock Agents.</w:t>
       </w:r>
     </w:p>
     <w:p>
@@ -135,7 +135,7 @@
         <w:rPr>
           <w:rtl w:val="0"/>
         </w:rPr>
-        <w:t xml:space="preserve">The system architecture leverages AWS-managed services for compute, AI, and data persistence. The frontend is built in Next.js 14 using TypeScript and Tailwind CSS for styling, deployed via AWS Amplify. Backend logic runs on AWS Lambda functions orchestrated through Step Functions. Rekognition powers computer vision for card detection, while Bedrock provides LLM-based reasoning for market analysis and valuation summaries.</w:t>
+        <w:t xml:space="preserve">CollectIQ adopts an authentication-first, multi-agent architecture on AWS. Each functional component is an intelligent microservice agent orchestrated through Step Functions or EventBridge. Cognito handles user authentication and JWT issuance, ensuring all user requests are authorized and scoped.</w:t>
       </w:r>
     </w:p>
     <w:p>
@@ -146,7 +146,7 @@
         <w:rPr>
           <w:rtl w:val="0"/>
         </w:rPr>
-        <w:t xml:space="preserve">**Key Services Used:**</w:t>
+        <w:t xml:space="preserve">Frontend: Built using Next.js 14, TypeScript, Tailwind CSS, and shadcn/ui. It communicates securely with backend APIs using Cognito-issued JWTs. Users can sign in, upload cards, and receive real-time price and authenticity results.</w:t>
       </w:r>
     </w:p>
     <w:p>
@@ -157,7 +157,7 @@
         <w:rPr>
           <w:rtl w:val="0"/>
         </w:rPr>
-        <w:t xml:space="preserve">• Amazon Bedrock – LLM-based valuation summarization and natural language reasoning.</w:t>
+        <w:t xml:space="preserve">Backend: AWS Lambda functions act as agents within a Step Functions workflow. Each agent specializes in a task—Ingestion, Valuation, Authenticity, and Feedback. These agents communicate asynchronously via EventBridge. DynamoDB stores all user and card data under user-specific partitions (USER#{sub}).</w:t>
       </w:r>
     </w:p>
     <w:p>
@@ -168,7 +168,7 @@
         <w:rPr>
           <w:rtl w:val="0"/>
         </w:rPr>
-        <w:t xml:space="preserve">• Amazon Rekognition – Optical text and image analysis for card name, set, and rarity extraction.</w:t>
+        <w:t xml:space="preserve">Storage: Amazon S3 handles secure, user-scoped uploads (uploads/{sub}/{uuid}). Amazon DynamoDB stores metadata, results, and user vault information. Bedrock handles valuation reasoning and multi-agent orchestration logic.</w:t>
       </w:r>
     </w:p>
     <w:p>
@@ -179,73 +179,7 @@
         <w:rPr>
           <w:rtl w:val="0"/>
         </w:rPr>
-        <w:t xml:space="preserve">• AWS Lambda – Serverless compute for individual business logic modules.</w:t>
-      </w:r>
-    </w:p>
-    <w:p>
-      <w:pPr>
-        <w:rPr/>
-      </w:pPr>
-      <w:r>
-        <w:rPr>
-          <w:rtl w:val="0"/>
-        </w:rPr>
-        <w:t xml:space="preserve">• AWS Step Functions – Workflow orchestration for Identify → Value → Summarize → Persist pipeline.</w:t>
-      </w:r>
-    </w:p>
-    <w:p>
-      <w:pPr>
-        <w:rPr/>
-      </w:pPr>
-      <w:r>
-        <w:rPr>
-          <w:rtl w:val="0"/>
-        </w:rPr>
-        <w:t xml:space="preserve">• Amazon DynamoDB – Primary database for users, cards, and price snapshots.</w:t>
-      </w:r>
-    </w:p>
-    <w:p>
-      <w:pPr>
-        <w:rPr/>
-      </w:pPr>
-      <w:r>
-        <w:rPr>
-          <w:rtl w:val="0"/>
-        </w:rPr>
-        <w:t xml:space="preserve">• Amazon S3 – Storage for uploaded card images and processed metadata.</w:t>
-      </w:r>
-    </w:p>
-    <w:p>
-      <w:pPr>
-        <w:rPr/>
-      </w:pPr>
-      <w:r>
-        <w:rPr>
-          <w:rtl w:val="0"/>
-        </w:rPr>
-        <w:t xml:space="preserve">• Amazon Cognito – Authentication and user identity management.</w:t>
-      </w:r>
-    </w:p>
-    <w:p>
-      <w:pPr>
-        <w:rPr/>
-      </w:pPr>
-      <w:r>
-        <w:rPr>
-          <w:rtl w:val="0"/>
-        </w:rPr>
-        <w:t xml:space="preserve">• Amazon CloudWatch – Metrics and observability dashboards.</w:t>
-      </w:r>
-    </w:p>
-    <w:p>
-      <w:pPr>
-        <w:rPr/>
-      </w:pPr>
-      <w:r>
-        <w:rPr>
-          <w:rtl w:val="0"/>
-        </w:rPr>
-        <w:t xml:space="preserve">• AWS EventBridge + SNS – Real-time price alerts and event notifications.</w:t>
+        <w:t xml:space="preserve">Security: Cognito manages authentication, email verification, and optional MFA. JWTs are verified on every API call. IAM roles are scoped to least privilege.</w:t>
       </w:r>
     </w:p>
     <w:p>
@@ -268,7 +202,7 @@
         <w:rPr>
           <w:rtl w:val="0"/>
         </w:rPr>
-        <w:t xml:space="preserve">The database design follows a single-table schema in DynamoDB for performance and simplicity. Each record stores structured data under partition and sort keys to group user-owned cards and track their price history.</w:t>
+        <w:t xml:space="preserve">CollectIQ stores data in a single-table DynamoDB schema. All records are scoped by Cognito user ID (sub), ensuring strict data isolation.</w:t>
       </w:r>
     </w:p>
     <w:p>
@@ -290,9 +224,9 @@
         <w:rPr>
           <w:rtl w:val="0"/>
         </w:rPr>
-        <w:t xml:space="preserve">Partition Key (PK): USER#{userId}</w:t>
+        <w:t xml:space="preserve">PK: USER#{sub}</w:t>
         <w:br w:type="textWrapping"/>
-        <w:t xml:space="preserve">Sort Key (SK): CARD#{cardId} or PRICE#&lt;ISO8601&gt;</w:t>
+        <w:t xml:space="preserve">SK: CARD#{cardId} or PRICE#&lt;ISO8601&gt;</w:t>
       </w:r>
     </w:p>
     <w:p>
@@ -303,7 +237,7 @@
         <w:rPr>
           <w:rtl w:val="0"/>
         </w:rPr>
-        <w:t xml:space="preserve">**Attributes:** cardId, userId, detectedName, set, rarity, conditionEstimate, holoType, imageS3KeyFront, imageS3KeyBack, valueEstimate, confidenceScore, sources, createdAt, updatedAt</w:t>
+        <w:t xml:space="preserve">Attributes: cardId, userId (Cognito sub), detectedName, set, rarity, conditionEstimate, holoType, imageS3KeyFront, imageS3KeyBack, valueEstimate, confidenceScore, authenticityScore, sources, createdAt, updatedAt.</w:t>
       </w:r>
     </w:p>
     <w:p>
@@ -314,34 +248,36 @@
         <w:rPr>
           <w:rtl w:val="0"/>
         </w:rPr>
-        <w:t xml:space="preserve">**Indexes:**</w:t>
+        <w:t xml:space="preserve">Indexes:</w:t>
+        <w:br w:type="textWrapping"/>
+        <w:t xml:space="preserve">• GSI1 – userId (for vault queries)</w:t>
+        <w:br w:type="textWrapping"/>
+        <w:t xml:space="preserve">• GSI2 – set#rarity (for analytics)</w:t>
+        <w:br w:type="textWrapping"/>
+        <w:t xml:space="preserve">• TTL – for temporary or cached items.</w:t>
       </w:r>
     </w:p>
     <w:p>
       <w:pPr>
+        <w:pStyle w:val="Heading1"/>
         <w:rPr/>
       </w:pPr>
       <w:r>
         <w:rPr>
           <w:rtl w:val="0"/>
         </w:rPr>
-        <w:t xml:space="preserve">• GSI1 – userId (for vault queries)</w:t>
-        <w:br w:type="textWrapping"/>
-        <w:t xml:space="preserve">• GSI2 – set#rarity (for analytical dashboards)</w:t>
-        <w:br w:type="textWrapping"/>
-        <w:t xml:space="preserve">• TTL – for temporary cached records</w:t>
+        <w:t xml:space="preserve">5. Live Pricing Integration</w:t>
       </w:r>
     </w:p>
     <w:p>
       <w:pPr>
-        <w:pStyle w:val="Heading1"/>
         <w:rPr/>
       </w:pPr>
       <w:r>
         <w:rPr>
           <w:rtl w:val="0"/>
         </w:rPr>
-        <w:t xml:space="preserve">5. API Design</w:t>
+        <w:t xml:space="preserve">Mock data is no longer used. CollectIQ integrates directly with real-time APIs such as eBay, TCGPlayer, and PriceCharting. Dedicated ingestion agents handle price fetching, normalization, and caching. Data is refreshed continuously and cross-validated across multiple sources.</w:t>
       </w:r>
     </w:p>
     <w:p>
@@ -352,7 +288,40 @@
         <w:rPr>
           <w:rtl w:val="0"/>
         </w:rPr>
-        <w:t xml:space="preserve">The backend exposes REST endpoints via Next.js API route handlers, designed for clarity and simplicity.</w:t>
+        <w:t xml:space="preserve">To ensure reliability, the pricing pipeline includes:</w:t>
+        <w:br w:type="textWrapping"/>
+        <w:t xml:space="preserve">• Multi-source ingestion with failover between APIs</w:t>
+        <w:br w:type="textWrapping"/>
+        <w:t xml:space="preserve">• Rate-limit handling and exponential backoff</w:t>
+        <w:br w:type="textWrapping"/>
+        <w:t xml:space="preserve">• Normalization layer that harmonizes naming and condition metadata</w:t>
+        <w:br w:type="textWrapping"/>
+        <w:t xml:space="preserve">• Time-windowed caching to minimize API overhead</w:t>
+        <w:br w:type="textWrapping"/>
+        <w:t xml:space="preserve">• Aggregation logic that reconciles discrepancies between sources</w:t>
+      </w:r>
+    </w:p>
+    <w:p>
+      <w:pPr>
+        <w:pStyle w:val="Heading1"/>
+        <w:rPr/>
+      </w:pPr>
+      <w:r>
+        <w:rPr>
+          <w:rtl w:val="0"/>
+        </w:rPr>
+        <w:t xml:space="preserve">6. API Design</w:t>
+      </w:r>
+    </w:p>
+    <w:p>
+      <w:pPr>
+        <w:rPr/>
+      </w:pPr>
+      <w:r>
+        <w:rPr>
+          <w:rtl w:val="0"/>
+        </w:rPr>
+        <w:t xml:space="preserve">All API routes require valid Cognito JWTs. Routes are designed for minimal latency and secure data access.</w:t>
       </w:r>
     </w:p>
     <w:p>
@@ -374,7 +343,7 @@
         <w:rPr>
           <w:rtl w:val="0"/>
         </w:rPr>
-        <w:t xml:space="preserve">• POST /api/cards/upload – Generates presigned S3 URLs for secure uploads.</w:t>
+        <w:t xml:space="preserve">• POST /api/upload/presign – Generates presigned S3 URL for user upload (uploads/{sub}/{uuid}).</w:t>
       </w:r>
     </w:p>
     <w:p>
@@ -385,7 +354,7 @@
         <w:rPr>
           <w:rtl w:val="0"/>
         </w:rPr>
-        <w:t xml:space="preserve">• POST /api/cards/identify – Invokes Rekognition to extract text and detect card features.</w:t>
+        <w:t xml:space="preserve">• POST /api/cards – Creates or updates card metadata, triggering orchestration workflow.</w:t>
       </w:r>
     </w:p>
     <w:p>
@@ -396,7 +365,7 @@
         <w:rPr>
           <w:rtl w:val="0"/>
         </w:rPr>
-        <w:t xml:space="preserve">• POST /api/cards/value – Queries pricing data sources or mock data fallback.</w:t>
+        <w:t xml:space="preserve">• GET /api/cards – Lists user’s cards from DynamoDB (user-scoped).</w:t>
       </w:r>
     </w:p>
     <w:p>
@@ -407,7 +376,7 @@
         <w:rPr>
           <w:rtl w:val="0"/>
         </w:rPr>
-        <w:t xml:space="preserve">• POST /api/cards/summarize – Uses Bedrock to generate a valuation summary and confidence score.</w:t>
+        <w:t xml:space="preserve">• GET /api/cards/:id – Retrieves valuation and authenticity results.</w:t>
       </w:r>
     </w:p>
     <w:p>
@@ -418,7 +387,7 @@
         <w:rPr>
           <w:rtl w:val="0"/>
         </w:rPr>
-        <w:t xml:space="preserve">• POST /api/cards/save – Persists the card entry to DynamoDB.</w:t>
+        <w:t xml:space="preserve">• DELETE /api/cards/:id – Deletes a user-owned card record.</w:t>
       </w:r>
     </w:p>
     <w:p>
@@ -429,41 +398,30 @@
         <w:rPr>
           <w:rtl w:val="0"/>
         </w:rPr>
-        <w:t xml:space="preserve">• GET /api/cards – Lists all cards in a user’s vault.</w:t>
+        <w:t xml:space="preserve">• GET /healthz – Public endpoint for uptime checks.</w:t>
       </w:r>
     </w:p>
     <w:p>
       <w:pPr>
+        <w:pStyle w:val="Heading1"/>
         <w:rPr/>
       </w:pPr>
       <w:r>
         <w:rPr>
           <w:rtl w:val="0"/>
         </w:rPr>
-        <w:t xml:space="preserve">• GET /api/cards/:id – Retrieves a specific card and its valuation history.</w:t>
+        <w:t xml:space="preserve">7. AI and ML Integration</w:t>
       </w:r>
     </w:p>
     <w:p>
       <w:pPr>
-        <w:pStyle w:val="Heading1"/>
         <w:rPr/>
       </w:pPr>
       <w:r>
         <w:rPr>
           <w:rtl w:val="0"/>
         </w:rPr>
-        <w:t xml:space="preserve">6. AI and ML Integration</w:t>
-      </w:r>
-    </w:p>
-    <w:p>
-      <w:pPr>
-        <w:rPr/>
-      </w:pPr>
-      <w:r>
-        <w:rPr>
-          <w:rtl w:val="0"/>
-        </w:rPr>
-        <w:t xml:space="preserve">AI plays a critical role in CollectIQ’s intelligence loop. Rekognition handles object detection and OCR, while Bedrock models perform reasoning to synthesize market trends and valuation statements.</w:t>
+        <w:t xml:space="preserve">Rekognition performs OCR and visual feature extraction. The processed metadata feeds into Bedrock agents responsible for valuation reasoning. Valuation agents analyze pricing data, condition, and historical trends to compute real-time fair market values.</w:t>
       </w:r>
     </w:p>
     <w:p>
@@ -519,7 +477,7 @@
         <w:rPr>
           <w:rtl w:val="0"/>
         </w:rPr>
-        <w:t xml:space="preserve">7. Mock Data and Offline Mode</w:t>
+        <w:t xml:space="preserve">8. Multi-Agent Orchestration</w:t>
       </w:r>
     </w:p>
     <w:p>
@@ -530,19 +488,18 @@
         <w:rPr>
           <w:rtl w:val="0"/>
         </w:rPr>
-        <w:t xml:space="preserve">CollectIQ includes mock datasets for Base Set and Scarlet &amp; Violet series. These files simulate real-world pricing to ensure smooth demonstration without external API dependency. The mock JSON files are located under /data/mock-prices/.</w:t>
+        <w:t xml:space="preserve">CollectIQ follows the AWS Multi-Agent Orchestration guidance. The system includes multiple AI agents coordinated by an orchestrator running on Bedrock or Step Functions.</w:t>
       </w:r>
     </w:p>
     <w:p>
       <w:pPr>
-        <w:pStyle w:val="Heading1"/>
         <w:rPr/>
       </w:pPr>
       <w:r>
         <w:rPr>
           <w:rtl w:val="0"/>
         </w:rPr>
-        <w:t xml:space="preserve">8. Frontend Design</w:t>
+        <w:t xml:space="preserve">**Agents and Responsibilities:**</w:t>
       </w:r>
     </w:p>
     <w:p>
@@ -553,19 +510,18 @@
         <w:rPr>
           <w:rtl w:val="0"/>
         </w:rPr>
-        <w:t xml:space="preserve">The user interface emphasizes simplicity and delight. Built using Next.js 14 App Router, shadcn/ui components, and Tailwind CSS, it enables fast uploads, clear result presentation, and real-time vault updates. AWS Amplify provides authentication, deployment, and hosting with CI/CD integration.</w:t>
+        <w:t xml:space="preserve">• Ingestion Agent – Fetches and normalizes live pricing data from multiple APIs.</w:t>
       </w:r>
     </w:p>
     <w:p>
       <w:pPr>
-        <w:pStyle w:val="Heading1"/>
         <w:rPr/>
       </w:pPr>
       <w:r>
         <w:rPr>
           <w:rtl w:val="0"/>
         </w:rPr>
-        <w:t xml:space="preserve">9. Security &amp; Compliance</w:t>
+        <w:t xml:space="preserve">• Valuation Agent – Computes fair value, confidence, and volatility based on ingested data.</w:t>
       </w:r>
     </w:p>
     <w:p>
@@ -576,19 +532,18 @@
         <w:rPr>
           <w:rtl w:val="0"/>
         </w:rPr>
-        <w:t xml:space="preserve">All uploads are signed via presigned URLs to prevent unauthorized access. Data is encrypted in transit (HTTPS) and at rest (AWS-managed KMS keys). User authentication is handled securely through Amazon Cognito. The system adheres to OWASP recommendations and avoids storing sensitive personally identifiable information (PII).</w:t>
+        <w:t xml:space="preserve">• Authenticity Agent – Detects fake or altered cards using Rekognition and pattern analysis.</w:t>
       </w:r>
     </w:p>
     <w:p>
       <w:pPr>
-        <w:pStyle w:val="Heading1"/>
         <w:rPr/>
       </w:pPr>
       <w:r>
         <w:rPr>
           <w:rtl w:val="0"/>
         </w:rPr>
-        <w:t xml:space="preserve">10. Scalability and Performance</w:t>
+        <w:t xml:space="preserve">• Feedback Agent – Monitors user reports, retrains heuristics, and adjusts agent parameters.</w:t>
       </w:r>
     </w:p>
     <w:p>
@@ -599,30 +554,30 @@
         <w:rPr>
           <w:rtl w:val="0"/>
         </w:rPr>
-        <w:t xml:space="preserve">The serverless design ensures horizontal scalability. AWS Lambda scales automatically based on concurrent uploads. DynamoDB supports millions of requests per second with low latency, and S3 provides virtually unlimited storage capacity.</w:t>
+        <w:t xml:space="preserve">• Orchestrator Agent – Manages workflow, assigns tasks, aggregates outputs, and handles fallbacks.</w:t>
       </w:r>
     </w:p>
     <w:p>
       <w:pPr>
-        <w:pStyle w:val="Heading1"/>
         <w:rPr/>
       </w:pPr>
       <w:r>
         <w:rPr>
           <w:rtl w:val="0"/>
         </w:rPr>
-        <w:t xml:space="preserve">11. Roadmap</w:t>
+        <w:t xml:space="preserve">This design allows agents to operate concurrently, improving throughput and resilience. EventBridge or Step Functions coordinates agent triggers, error recovery, and retries.</w:t>
       </w:r>
     </w:p>
     <w:p>
       <w:pPr>
+        <w:pStyle w:val="Heading1"/>
         <w:rPr/>
       </w:pPr>
       <w:r>
         <w:rPr>
           <w:rtl w:val="0"/>
         </w:rPr>
-        <w:t xml:space="preserve">• M1: Core MVP (Identify → Value → Save flow working end-to-end)</w:t>
+        <w:t xml:space="preserve">9. Fake Detection &amp; Authenticity Analysis</w:t>
       </w:r>
     </w:p>
     <w:p>
@@ -633,132 +588,19 @@
         <w:rPr>
           <w:rtl w:val="0"/>
         </w:rPr>
-        <w:t xml:space="preserve">• M2: Add Cognito Auth and multi-user vaults</w:t>
+        <w:t xml:space="preserve">Authenticity detection is a core CollectIQ feature. Fake cards are widespread in the global market, especially high-value ones like Charizard, Lugia, or Pikachu Illustrator editions. This subsystem integrates computer vision, statistical image analysis, and AI reasoning to identify and classify potential forgeries and counterfeit cards. Rekognition provides text and holographic pattern analysis, while Bedrock synthesizes these results into a human-readable authenticity score.</w:t>
       </w:r>
     </w:p>
     <w:p>
       <w:pPr>
+        <w:pStyle w:val="Heading2"/>
         <w:rPr/>
       </w:pPr>
       <w:r>
         <w:rPr>
           <w:rtl w:val="0"/>
         </w:rPr>
-        <w:t xml:space="preserve">• M3: Integrate live eBay and TCGPlayer APIs</w:t>
-      </w:r>
-    </w:p>
-    <w:p>
-      <w:pPr>
-        <w:rPr/>
-      </w:pPr>
-      <w:r>
-        <w:rPr>
-          <w:rtl w:val="0"/>
-        </w:rPr>
-        <w:t xml:space="preserve">• M4: Introduce Bedrock-based price trend forecasting</w:t>
-      </w:r>
-    </w:p>
-    <w:p>
-      <w:pPr>
-        <w:rPr/>
-      </w:pPr>
-      <w:r>
-        <w:rPr>
-          <w:rtl w:val="0"/>
-        </w:rPr>
-        <w:t xml:space="preserve">• M5: Enable grading simulator (image centering + edge detection)</w:t>
-      </w:r>
-    </w:p>
-    <w:p>
-      <w:pPr>
-        <w:rPr/>
-      </w:pPr>
-      <w:r>
-        <w:rPr>
-          <w:rtl w:val="0"/>
-        </w:rPr>
-        <w:t xml:space="preserve">• M6: Launch public beta and community feedback program</w:t>
-      </w:r>
-    </w:p>
-    <w:p>
-      <w:pPr>
-        <w:pStyle w:val="Heading1"/>
-        <w:rPr/>
-      </w:pPr>
-      <w:r>
-        <w:rPr>
-          <w:rtl w:val="0"/>
-        </w:rPr>
-        <w:t xml:space="preserve">12. Business Model &amp; Market Fit</w:t>
-      </w:r>
-    </w:p>
-    <w:p>
-      <w:pPr>
-        <w:rPr/>
-      </w:pPr>
-      <w:r>
-        <w:rPr>
-          <w:rtl w:val="0"/>
-        </w:rPr>
-        <w:t xml:space="preserve">CollectIQ operates under a freemium model: users can track up to 50 cards for free, while premium subscribers gain unlimited tracking, advanced analytics, price alerts, and integration with Discord or eBay for listings. Potential revenue streams include affiliate partnerships, API licensing for grading companies, and enterprise dashboards for card marketplaces.</w:t>
-      </w:r>
-    </w:p>
-    <w:p>
-      <w:pPr>
-        <w:pStyle w:val="Heading1"/>
-        <w:rPr/>
-      </w:pPr>
-      <w:r>
-        <w:rPr>
-          <w:rtl w:val="0"/>
-        </w:rPr>
-        <w:t xml:space="preserve">13. Conclusion</w:t>
-      </w:r>
-    </w:p>
-    <w:p>
-      <w:pPr>
-        <w:rPr/>
-      </w:pPr>
-      <w:r>
-        <w:rPr>
-          <w:rtl w:val="0"/>
-        </w:rPr>
-        <w:t xml:space="preserve">CollectIQ represents the next evolution of collector intelligence: merging AI, automation, and cloud computing into a seamless experience. By leveraging AWS’s robust AI and serverless ecosystem, it delivers both scalability and sophistication while remaining accessible to everyday collectors. The system’s modular design allows for rapid expansion to other franchises (Yu-Gi-Oh!, Magic, One Piece) and long-term integration into the broader collectibles economy.</w:t>
-      </w:r>
-    </w:p>
-    <w:p>
-      <w:pPr>
-        <w:pStyle w:val="Heading1"/>
-        <w:rPr/>
-      </w:pPr>
-      <w:r>
-        <w:rPr>
-          <w:rtl w:val="0"/>
-        </w:rPr>
-        <w:t xml:space="preserve">14. Fake Detection &amp; Authenticity Analysis</w:t>
-      </w:r>
-    </w:p>
-    <w:p>
-      <w:pPr>
-        <w:rPr/>
-      </w:pPr>
-      <w:r>
-        <w:rPr>
-          <w:rtl w:val="0"/>
-        </w:rPr>
-        <w:t xml:space="preserve">Authenticity verification is a core feature of CollectIQ, designed to help collectors detect counterfeit Pokémon cards. Fake cards are widespread in the global market, especially high-value ones like Charizard, Lugia, or Pikachu Illustrator editions. This subsystem integrates computer vision, statistical image analysis, and AI reasoning to identify and classify potential forgeries.</w:t>
-      </w:r>
-    </w:p>
-    <w:p>
-      <w:pPr>
-        <w:pStyle w:val="Heading2"/>
-        <w:rPr/>
-      </w:pPr>
-      <w:r>
-        <w:rPr>
-          <w:rtl w:val="0"/>
-        </w:rPr>
-        <w:t xml:space="preserve">14.1 Overview</w:t>
+        <w:t xml:space="preserve">9.1 Overview</w:t>
       </w:r>
     </w:p>
     <w:p>
@@ -781,7 +623,7 @@
         <w:rPr>
           <w:rtl w:val="0"/>
         </w:rPr>
-        <w:t xml:space="preserve">14.2 Detection Techniques</w:t>
+        <w:t xml:space="preserve">9.2 Detection Techniques</w:t>
       </w:r>
     </w:p>
     <w:p>
@@ -873,7 +715,7 @@
         <w:rPr>
           <w:rtl w:val="0"/>
         </w:rPr>
-        <w:t xml:space="preserve">14.3 AI Judgment via Bedrock</w:t>
+        <w:t xml:space="preserve">9.3 AI Judgment via Bedrock</w:t>
       </w:r>
     </w:p>
     <w:p>
@@ -942,7 +784,7 @@
         <w:rPr>
           <w:rtl w:val="0"/>
         </w:rPr>
-        <w:t xml:space="preserve">14.4 Data Model Extensions</w:t>
+        <w:t xml:space="preserve">9.4 Data Model Extensions</w:t>
       </w:r>
     </w:p>
     <w:p>
@@ -994,7 +836,7 @@
         <w:rPr>
           <w:rtl w:val="0"/>
         </w:rPr>
-        <w:t xml:space="preserve">14.5 Feedback Loop &amp; Continuous Learning</w:t>
+        <w:t xml:space="preserve">9.5 Feedback Loop &amp; Continuous Learning</w:t>
       </w:r>
     </w:p>
     <w:p>
@@ -1017,7 +859,7 @@
         <w:rPr>
           <w:rtl w:val="0"/>
         </w:rPr>
-        <w:t xml:space="preserve">14.6 Security and Privacy</w:t>
+        <w:t xml:space="preserve">9.6 Security and Privacy</w:t>
       </w:r>
     </w:p>
     <w:p>
@@ -1036,11 +878,13 @@
         <w:pStyle w:val="Heading2"/>
         <w:rPr/>
       </w:pPr>
+      <w:bookmarkStart w:colFirst="0" w:colLast="0" w:name="_heading=h.dsgygzvo2r7f" w:id="0"/>
+      <w:bookmarkEnd w:id="0"/>
       <w:r>
         <w:rPr>
           <w:rtl w:val="0"/>
         </w:rPr>
-        <w:t xml:space="preserve">14.7 Future Enhancements</w:t>
+        <w:t xml:space="preserve">9.7 Future Enhancements</w:t>
       </w:r>
     </w:p>
     <w:p>
@@ -1085,6 +929,153 @@
           <w:rtl w:val="0"/>
         </w:rPr>
         <w:t xml:space="preserve">• Develop an on-device inference model for offline fake detection during conventions or trade events.</w:t>
+      </w:r>
+    </w:p>
+    <w:p>
+      <w:pPr>
+        <w:pStyle w:val="Heading1"/>
+        <w:rPr/>
+      </w:pPr>
+      <w:r>
+        <w:rPr>
+          <w:rtl w:val="0"/>
+        </w:rPr>
+        <w:t xml:space="preserve">10. Security &amp; Compliance</w:t>
+      </w:r>
+    </w:p>
+    <w:p>
+      <w:pPr>
+        <w:rPr/>
+      </w:pPr>
+      <w:r>
+        <w:rPr>
+          <w:rtl w:val="0"/>
+        </w:rPr>
+        <w:t xml:space="preserve">Security is enforced end-to-end. Cognito manages authentication and JWT validation for all requests. S3 uploads are user-scoped, presigned, and expire in under 60 seconds. IAM roles are locked to least privilege.</w:t>
+      </w:r>
+    </w:p>
+    <w:p>
+      <w:pPr>
+        <w:rPr/>
+      </w:pPr>
+      <w:r>
+        <w:rPr>
+          <w:rtl w:val="0"/>
+        </w:rPr>
+        <w:t xml:space="preserve">Data is encrypted at rest (KMS) and in transit (TLS). Tokens are stored in HTTP-only cookies, never in localStorage. Structured logs with requestId and userId provide traceability. All APIs return RFC 7807-compliant errors for clarity.</w:t>
+      </w:r>
+    </w:p>
+    <w:p>
+      <w:pPr>
+        <w:pStyle w:val="Heading1"/>
+        <w:rPr/>
+      </w:pPr>
+      <w:r>
+        <w:rPr>
+          <w:rtl w:val="0"/>
+        </w:rPr>
+        <w:t xml:space="preserve">11. Scalability &amp; Performance</w:t>
+      </w:r>
+    </w:p>
+    <w:p>
+      <w:pPr>
+        <w:rPr/>
+      </w:pPr>
+      <w:r>
+        <w:rPr>
+          <w:rtl w:val="0"/>
+        </w:rPr>
+        <w:t xml:space="preserve">The architecture scales automatically through AWS serverless primitives. Cognito scales with MAUs, DynamoDB scales elastically, and Lambdas auto-scale on demand. Agents operate asynchronously to improve throughput and minimize blocking. Bedrock models are invoked efficiently with token caching.</w:t>
+      </w:r>
+    </w:p>
+    <w:p>
+      <w:pPr>
+        <w:pStyle w:val="Heading1"/>
+        <w:rPr/>
+      </w:pPr>
+      <w:r>
+        <w:rPr>
+          <w:rtl w:val="0"/>
+        </w:rPr>
+        <w:t xml:space="preserve">12. Roadmap</w:t>
+      </w:r>
+    </w:p>
+    <w:p>
+      <w:pPr>
+        <w:rPr/>
+      </w:pPr>
+      <w:r>
+        <w:rPr>
+          <w:rtl w:val="0"/>
+        </w:rPr>
+        <w:t xml:space="preserve">• Phase 1: Replace mock data with full real-time API integrations.</w:t>
+      </w:r>
+    </w:p>
+    <w:p>
+      <w:pPr>
+        <w:rPr/>
+      </w:pPr>
+      <w:r>
+        <w:rPr>
+          <w:rtl w:val="0"/>
+        </w:rPr>
+        <w:t xml:space="preserve">• Phase 2: Implement multi-agent orchestration using Step Functions and EventBridge.</w:t>
+      </w:r>
+    </w:p>
+    <w:p>
+      <w:pPr>
+        <w:rPr/>
+      </w:pPr>
+      <w:r>
+        <w:rPr>
+          <w:rtl w:val="0"/>
+        </w:rPr>
+        <w:t xml:space="preserve">• Phase 3: Optimize authenticity detection with feedback retraining.</w:t>
+      </w:r>
+    </w:p>
+    <w:p>
+      <w:pPr>
+        <w:rPr/>
+      </w:pPr>
+      <w:r>
+        <w:rPr>
+          <w:rtl w:val="0"/>
+        </w:rPr>
+        <w:t xml:space="preserve">• Phase 4: Launch production deployment with partner integrations (eBay, TCGPlayer).</w:t>
+      </w:r>
+    </w:p>
+    <w:p>
+      <w:pPr>
+        <w:rPr/>
+      </w:pPr>
+      <w:r>
+        <w:rPr>
+          <w:rtl w:val="0"/>
+        </w:rPr>
+        <w:t xml:space="preserve">• Phase 5: Extend support for Magic, Yu-Gi-Oh!, and One Piece TCGs.</w:t>
+      </w:r>
+    </w:p>
+    <w:p>
+      <w:pPr>
+        <w:pStyle w:val="Heading1"/>
+        <w:rPr/>
+      </w:pPr>
+      <w:r>
+        <w:rPr>
+          <w:rtl w:val="0"/>
+        </w:rPr>
+        <w:t xml:space="preserve">13. Conclusion</w:t>
+      </w:r>
+    </w:p>
+    <w:p>
+      <w:pPr>
+        <w:rPr/>
+      </w:pPr>
+      <w:r>
+        <w:rPr>
+          <w:rtl w:val="0"/>
+        </w:rPr>
+        <w:t xml:space="preserve">CollectIQ evolves beyond mock data into a real-time AI ecosystem. Through multi-agent orchestration and AWS-native AI services, it enables collectors to authenticate, evaluate, and manage their cards with confidence and precision. The platform is designed for future extensibility, scalability, and transparency.</w:t>
       </w:r>
     </w:p>
     <w:sectPr>
@@ -13077,7 +13068,7 @@
 
 <file path=customXML/item1.xml><?xml version="1.0" encoding="utf-8"?>
 <go:gDocsCustomXmlDataStorage xmlns:go="http://customooxmlschemas.google.com/" xmlns:r="http://schemas.openxmlformats.org/officeDocument/2006/relationships" uri="GoogleDocsCustomDataVersion2">
-  <go:docsCustomData xmlns:go="http://customooxmlschemas.google.com/" roundtripDataSignature="AMtx7miUfuo3JhAz+CYk3imxKi4Ryav54g==">CgMxLjA4AHIhMU9PN0dDZ04yQ2FNSU9oS1JDSnM0elZjdl9iTDBQRUxE</go:docsCustomData>
+  <go:docsCustomData xmlns:go="http://customooxmlschemas.google.com/" roundtripDataSignature="AMtx7miZ9rX4QiitGTWtYUVax49yRhCrqg==">CgMxLjAyDmguZHNneWd6dm8ycjdmOAByITF6UkZjcWUwNUhSUFpoVjl5aWtkOXg5cHFqVXBFclVGYw==</go:docsCustomData>
 </go:gDocsCustomXmlDataStorage>
 </file>
 

</xml_diff>